<commit_message>
rules: added Round timer, Campaign, editing
This change was mostly just a pass over to improve the readability of things and to add in the concept of a Round timer.

Also added the campaign challenge.

Other than the Round timer, the rules are still pretty much compatible.
</commit_message>
<xml_diff>
--- a/docs/rules.docx
+++ b/docs/rules.docx
@@ -64,13 +64,7 @@
         <w:rPr>
           <w:i/>
         </w:rPr>
-        <w:t>Meanwhile The Crane watches her every move.</w:t>
-      </w:r>
-      <w:r>
-        <w:rPr>
-          <w:i/>
-        </w:rPr>
-        <w:t xml:space="preserve"> Will she make it?</w:t>
+        <w:t>Meanwhile The Crane watches her every move. Will she make it?</w:t>
       </w:r>
     </w:p>
     <w:p>
@@ -161,7 +155,10 @@
         </w:numPr>
       </w:pPr>
       <w:r>
-        <w:t>5 Red 8mm cubes</w:t>
+        <w:t>6</w:t>
+      </w:r>
+      <w:r>
+        <w:t xml:space="preserve"> Red 8mm cubes</w:t>
       </w:r>
     </w:p>
     <w:p>
@@ -263,7 +260,10 @@
     </w:p>
     <w:p>
       <w:r>
-        <w:t xml:space="preserve">Make a pile of the Creature cards such that all of the Small Creature faces are up. </w:t>
+        <w:t xml:space="preserve">Shuffle the Creature cards, making sure </w:t>
+      </w:r>
+      <w:r>
+        <w:t xml:space="preserve">all of the Small Creature faces are up. </w:t>
       </w:r>
     </w:p>
     <w:p>
@@ -331,45 +331,56 @@
         <w:t xml:space="preserve"> are all </w:t>
       </w:r>
       <w:r>
-        <w:t>goods</w:t>
-      </w:r>
-      <w:r>
-        <w:t xml:space="preserve"> that need to be carried from one encounter to the next. Use yellow cubes to track how many you have. You are not limited to the number on your resource tracker. Use </w:t>
-      </w:r>
+        <w:rPr>
+          <w:b/>
+        </w:rPr>
+        <w:t>materials</w:t>
+      </w:r>
+      <w:r>
+        <w:t xml:space="preserve"> that need to be carried from one encounter to the next. Use yellow cubes to track how many </w:t>
+      </w:r>
+      <w:r>
+        <w:t xml:space="preserve">materials </w:t>
+      </w:r>
+      <w:r>
+        <w:t xml:space="preserve">you have. You are not limited to the </w:t>
+      </w:r>
+      <w:r>
+        <w:t>number on your resource tracker;</w:t>
+      </w:r>
+      <w:r>
+        <w:t xml:space="preserve"> </w:t>
+      </w:r>
+      <w:r>
+        <w:t>u</w:t>
+      </w:r>
+      <w:r>
+        <w:t>se additional yellow cubes to track more.</w:t>
+      </w:r>
+    </w:p>
+    <w:p>
+      <w:r>
+        <w:rPr>
+          <w:i/>
+        </w:rPr>
+        <w:t>For example, to carry 12 Fabric you must use 2 cubes</w:t>
+      </w:r>
+    </w:p>
+    <w:p>
       <w:proofErr w:type="spellStart"/>
-      <w:proofErr w:type="gramStart"/>
-      <w:r>
-        <w:t>a</w:t>
+      <w:r>
+        <w:rPr>
+          <w:b/>
+        </w:rPr>
+        <w:t>Hitpoint</w:t>
+      </w:r>
+      <w:r>
+        <w:rPr>
+          <w:b/>
+        </w:rPr>
+        <w:t>s</w:t>
       </w:r>
       <w:proofErr w:type="spellEnd"/>
-      <w:proofErr w:type="gramEnd"/>
-      <w:r>
-        <w:t xml:space="preserve"> additional yellow cubes to track more.</w:t>
-      </w:r>
-    </w:p>
-    <w:p>
-      <w:r>
-        <w:rPr>
-          <w:i/>
-        </w:rPr>
-        <w:t>For example, to carry 12 Fabric you must use 2 cubes</w:t>
-      </w:r>
-    </w:p>
-    <w:p>
-      <w:proofErr w:type="spellStart"/>
-      <w:r>
-        <w:rPr>
-          <w:b/>
-        </w:rPr>
-        <w:t>Hitpoint</w:t>
-      </w:r>
-      <w:r>
-        <w:rPr>
-          <w:b/>
-        </w:rPr>
-        <w:t>s</w:t>
-      </w:r>
-      <w:proofErr w:type="spellEnd"/>
       <w:r>
         <w:rPr>
           <w:b/>
@@ -377,7 +388,13 @@
         <w:t xml:space="preserve"> (HP)</w:t>
       </w:r>
       <w:r>
-        <w:t xml:space="preserve"> represent your character’s health. Use red cubes for this. Your max HP is 30. Again, use multiple cubes to represent the number if necessary.</w:t>
+        <w:t xml:space="preserve"> represent your character’s health. Use red cubes for this. Your max HP is 30. </w:t>
+      </w:r>
+      <w:r>
+        <w:t>U</w:t>
+      </w:r>
+      <w:r>
+        <w:t>se multiple cubes to represent the number if necessary.</w:t>
       </w:r>
     </w:p>
     <w:p>
@@ -395,6 +412,29 @@
       </w:r>
     </w:p>
     <w:p>
+      <w:r>
+        <w:rPr>
+          <w:b/>
+        </w:rPr>
+        <w:t>Time Left (</w:t>
+      </w:r>
+      <w:r>
+        <w:rPr>
+          <w:b/>
+        </w:rPr>
+        <w:t>RND</w:t>
+      </w:r>
+      <w:r>
+        <w:rPr>
+          <w:b/>
+        </w:rPr>
+        <w:t>)</w:t>
+      </w:r>
+      <w:r>
+        <w:t xml:space="preserve"> represents the number of rounds you have after this. RND decreases at the end of each round.</w:t>
+      </w:r>
+    </w:p>
+    <w:p>
       <w:pPr>
         <w:jc w:val="center"/>
         <w:rPr>
@@ -410,7 +450,7 @@
     </w:p>
     <w:p>
       <w:r>
-        <w:t xml:space="preserve">Tools need yellow cubes to carry them. </w:t>
+        <w:t xml:space="preserve">Tools need yellow cubes to carry. </w:t>
       </w:r>
       <w:r>
         <w:t>You may carry as many Tools of the same type as you can, using one yellow cube each.</w:t>
@@ -466,28 +506,19 @@
     </w:p>
     <w:p>
       <w:r>
-        <w:t>Each game is played in a series of rounds. At the beginning of each round, s</w:t>
-      </w:r>
-      <w:r>
-        <w:t xml:space="preserve">huffle the Creature cards </w:t>
-      </w:r>
-      <w:r>
-        <w:t>without looking at them.</w:t>
-      </w:r>
-      <w:r>
-        <w:t xml:space="preserve"> </w:t>
-      </w:r>
-      <w:r>
-        <w:t>P</w:t>
-      </w:r>
-      <w:r>
-        <w:t xml:space="preserve">lace the first 5 </w:t>
-      </w:r>
-      <w:r>
-        <w:t xml:space="preserve">Creature </w:t>
-      </w:r>
-      <w:r>
-        <w:t>cards like so:</w:t>
+        <w:t xml:space="preserve">Each game is played in a series of </w:t>
+      </w:r>
+      <w:r>
+        <w:t>R</w:t>
+      </w:r>
+      <w:r>
+        <w:t xml:space="preserve">ounds. At the beginning of each </w:t>
+      </w:r>
+      <w:r>
+        <w:t>R</w:t>
+      </w:r>
+      <w:r>
+        <w:t>ound, shuffle the Creature cards without looking at them. Place the first 5 Creature cards like so:</w:t>
       </w:r>
     </w:p>
     <w:p>
@@ -735,7 +766,10 @@
         <w:t>Encounters</w:t>
       </w:r>
       <w:r>
-        <w:t xml:space="preserve">. You must encounter the leftmost card, then you choose either the upper two cards or the lower two cards. You must encounter those cards from left to right. </w:t>
+        <w:t>. You must encounter the leftmost card, then you choose either the upper tw</w:t>
+      </w:r>
+      <w:r>
+        <w:t>o cards or the lower two cards from left-to-right.</w:t>
       </w:r>
     </w:p>
     <w:p>
@@ -875,14 +909,7 @@
         <w:rPr>
           <w:i/>
         </w:rPr>
-        <w:t xml:space="preserve">For example, +1 Duct Tape for </w:t>
-      </w:r>
-      <w:r>
-        <w:rPr>
-          <w:i/>
-        </w:rPr>
-        <w:lastRenderedPageBreak/>
-        <w:t xml:space="preserve">3 Fabric </w:t>
+        <w:t xml:space="preserve">For example, +1 Duct Tape for 3 Fabric </w:t>
       </w:r>
       <w:r>
         <w:rPr>
@@ -900,7 +927,13 @@
         </w:numPr>
       </w:pPr>
       <w:r>
-        <w:t xml:space="preserve">If “or” is used, then only one option is allow. </w:t>
+        <w:t>If “or” is used, then only one option is allow</w:t>
+      </w:r>
+      <w:r>
+        <w:t>ed</w:t>
+      </w:r>
+      <w:r>
+        <w:t xml:space="preserve">. </w:t>
       </w:r>
       <w:r>
         <w:rPr>
@@ -970,6 +1003,7 @@
         </w:numPr>
       </w:pPr>
       <w:r>
+        <w:lastRenderedPageBreak/>
         <w:t xml:space="preserve">You MAY use a Tool immediately upon building it. </w:t>
       </w:r>
     </w:p>
@@ -1002,7 +1036,10 @@
         <w:t>e</w:t>
       </w:r>
       <w:r>
-        <w:t xml:space="preserve">, set a red cube on the Creature HP to the card indicated. </w:t>
+        <w:t xml:space="preserve">, set a red cube </w:t>
+      </w:r>
+      <w:r>
+        <w:t xml:space="preserve">on the Creature HP to the card indicated. </w:t>
       </w:r>
       <w:r>
         <w:t xml:space="preserve">Battles are conducted in Turns. Each turn begins with you rolling your die. </w:t>
@@ -1017,7 +1054,13 @@
         </w:numPr>
       </w:pPr>
       <w:r>
-        <w:t>If the roll is a 2-5, then your hit is for your roll plus your ATK statistic.</w:t>
+        <w:t xml:space="preserve">If the roll is a 2-5, then your </w:t>
+      </w:r>
+      <w:r>
+        <w:t>H</w:t>
+      </w:r>
+      <w:r>
+        <w:t>it is your roll plus your ATK.</w:t>
       </w:r>
     </w:p>
     <w:p>
@@ -1032,10 +1075,28 @@
         <w:t xml:space="preserve">If the roll is a 6, then you </w:t>
       </w:r>
       <w:r>
-        <w:t xml:space="preserve">get a CRITICAL HIT and </w:t>
-      </w:r>
-      <w:r>
-        <w:t>may roll again, adding your next roll to your hit. Add ATK at the end of this sequence.</w:t>
+        <w:t xml:space="preserve">get a </w:t>
+      </w:r>
+      <w:r>
+        <w:t xml:space="preserve">Critical </w:t>
+      </w:r>
+      <w:r>
+        <w:t>H</w:t>
+      </w:r>
+      <w:r>
+        <w:t>it</w:t>
+      </w:r>
+      <w:r>
+        <w:t xml:space="preserve"> and </w:t>
+      </w:r>
+      <w:r>
+        <w:t xml:space="preserve">may roll again, adding your next roll to your </w:t>
+      </w:r>
+      <w:r>
+        <w:t>H</w:t>
+      </w:r>
+      <w:r>
+        <w:t>it. Add ATK at the end of this sequence.</w:t>
       </w:r>
     </w:p>
     <w:p>
@@ -1047,7 +1108,13 @@
         </w:numPr>
       </w:pPr>
       <w:r>
-        <w:t>If the roll is a 1, then you MISS and attack for zero regardless of prior rolls and your ATK.</w:t>
+        <w:t>I</w:t>
+      </w:r>
+      <w:r>
+        <w:t>f the roll is a 1, then you Miss</w:t>
+      </w:r>
+      <w:r>
+        <w:t xml:space="preserve"> and attack for zero regardless of prior rolls and your ATK.</w:t>
       </w:r>
     </w:p>
     <w:p>
@@ -1073,7 +1140,13 @@
         <w:rPr>
           <w:i/>
         </w:rPr>
-        <w:t>For example, you have an ATK of 2 and roll a 1, you MISS</w:t>
+        <w:t>For example, you have an ATK of 2 and roll a 1, you M</w:t>
+      </w:r>
+      <w:r>
+        <w:rPr>
+          <w:i/>
+        </w:rPr>
+        <w:t>iss</w:t>
       </w:r>
       <w:r>
         <w:rPr>
@@ -1123,7 +1196,19 @@
         <w:rPr>
           <w:i/>
         </w:rPr>
-        <w:t>For example, you have an ATK of 2 and roll a 6, then a 1, so you hit for 0.</w:t>
+        <w:t>For example, you have an ATK of 2 and roll a 6, then a 1, so you hit for 0</w:t>
+      </w:r>
+      <w:r>
+        <w:rPr>
+          <w:i/>
+        </w:rPr>
+        <w:t xml:space="preserve"> because it’s a Miss</w:t>
+      </w:r>
+      <w:r>
+        <w:rPr>
+          <w:i/>
+        </w:rPr>
+        <w:t>.</w:t>
       </w:r>
     </w:p>
     <w:p>
@@ -1133,7 +1218,19 @@
     </w:p>
     <w:p>
       <w:r>
-        <w:t>You may use any relevant Tools at any time during battle (e.g. Fireball, Bandages).</w:t>
+        <w:t xml:space="preserve">You may use any relevant Tools </w:t>
+      </w:r>
+      <w:r>
+        <w:t xml:space="preserve">at any time during battle, </w:t>
+      </w:r>
+      <w:r>
+        <w:rPr>
+          <w:i/>
+        </w:rPr>
+        <w:t>e.g. Fireball, Bandages</w:t>
+      </w:r>
+      <w:r>
+        <w:t>.</w:t>
       </w:r>
     </w:p>
     <w:p>
@@ -1162,7 +1259,13 @@
         <w:t xml:space="preserve">if you have or use a certain tool. </w:t>
       </w:r>
       <w:r>
-        <w:t>Note that some will say “Use” (</w:t>
+        <w:t>Note that some will say “</w:t>
+      </w:r>
+      <w:r>
+        <w:t>Ditch</w:t>
+      </w:r>
+      <w:r>
+        <w:t>” (</w:t>
       </w:r>
       <w:r>
         <w:rPr>
@@ -1174,7 +1277,19 @@
         <w:t xml:space="preserve">), in </w:t>
       </w:r>
       <w:r>
-        <w:t>which case you discard the tool. Other tools merely require you to have a tool, but not discard it (</w:t>
+        <w:t xml:space="preserve">which case you </w:t>
+      </w:r>
+      <w:r>
+        <w:t>remove the cube from the tool card</w:t>
+      </w:r>
+      <w:r>
+        <w:t xml:space="preserve">. Other tools merely require you to have a tool, but not </w:t>
+      </w:r>
+      <w:r>
+        <w:t>ditch</w:t>
+      </w:r>
+      <w:r>
+        <w:t xml:space="preserve"> it (</w:t>
       </w:r>
       <w:r>
         <w:rPr>
@@ -1227,7 +1342,13 @@
         </w:numPr>
       </w:pPr>
       <w:r>
-        <w:t>If the card is a Big Creature, set the card aside.</w:t>
+        <w:t>If the card is a Big Creature, set the card aside</w:t>
+      </w:r>
+      <w:r>
+        <w:t xml:space="preserve"> for the rest of the game</w:t>
+      </w:r>
+      <w:r>
+        <w:t>.</w:t>
       </w:r>
     </w:p>
     <w:p>
@@ -1258,296 +1379,467 @@
         <w:t>end</w:t>
       </w:r>
       <w:r>
-        <w:t xml:space="preserve"> of the Encounter, so you may gain more than what you can carry and then reorganize so that you can carry it.</w:t>
-      </w:r>
-    </w:p>
-    <w:p>
-      <w:pPr>
-        <w:rPr>
-          <w:i/>
-        </w:rPr>
-      </w:pPr>
-      <w:r>
-        <w:rPr>
-          <w:i/>
-        </w:rPr>
-        <w:t>For example, you are full on Carry with 8 Fabric. You Build a Tote Bag for 3 Fabric. You may instantly use that Tote Bag for</w:t>
-      </w:r>
-    </w:p>
-    <w:p>
-      <w:pPr>
-        <w:rPr>
-          <w:i/>
-        </w:rPr>
-      </w:pPr>
-      <w:r>
-        <w:rPr>
-          <w:i/>
-        </w:rPr>
-        <w:t>Another example, you</w:t>
-      </w:r>
-      <w:r>
-        <w:rPr>
-          <w:i/>
-        </w:rPr>
-        <w:t>r</w:t>
-      </w:r>
-      <w:r>
-        <w:rPr>
-          <w:i/>
-        </w:rPr>
-        <w:t xml:space="preserve"> Fabric </w:t>
-      </w:r>
-      <w:r>
-        <w:rPr>
-          <w:i/>
-        </w:rPr>
-        <w:t xml:space="preserve">is at 3 </w:t>
-      </w:r>
-      <w:r>
-        <w:rPr>
-          <w:i/>
-        </w:rPr>
-        <w:t xml:space="preserve">and you </w:t>
-      </w:r>
-      <w:proofErr w:type="gramStart"/>
-      <w:r>
-        <w:rPr>
-          <w:i/>
-        </w:rPr>
-        <w:t>Build</w:t>
-      </w:r>
-      <w:proofErr w:type="gramEnd"/>
-      <w:r>
-        <w:rPr>
-          <w:i/>
-        </w:rPr>
-        <w:t xml:space="preserve"> a Tote Bag, freeing up </w:t>
-      </w:r>
-      <w:r>
-        <w:rPr>
-          <w:i/>
-        </w:rPr>
-        <w:t>the</w:t>
-      </w:r>
-      <w:r>
-        <w:rPr>
-          <w:i/>
-        </w:rPr>
-        <w:t xml:space="preserve"> </w:t>
-      </w:r>
-      <w:r>
-        <w:rPr>
-          <w:i/>
-        </w:rPr>
-        <w:t>y</w:t>
-      </w:r>
-      <w:r>
-        <w:rPr>
-          <w:i/>
-        </w:rPr>
-        <w:t xml:space="preserve">ellow </w:t>
-      </w:r>
-      <w:r>
-        <w:rPr>
-          <w:i/>
-        </w:rPr>
-        <w:t>c</w:t>
-      </w:r>
-      <w:r>
-        <w:rPr>
-          <w:i/>
-        </w:rPr>
-        <w:t>ube</w:t>
-      </w:r>
-      <w:r>
-        <w:rPr>
-          <w:i/>
-        </w:rPr>
-        <w:t xml:space="preserve"> on your Fabric column</w:t>
-      </w:r>
-      <w:r>
-        <w:rPr>
-          <w:i/>
-        </w:rPr>
-        <w:t>. You carry that Tote Bag (after all, you might Encounter some Bolt Rats)</w:t>
-      </w:r>
-      <w:r>
-        <w:rPr>
-          <w:i/>
-        </w:rPr>
-        <w:t>. In a later encounter, you need the Carry, so you use the Tote Bag… ending with two freed up yellow cubes one for the +1 Carry and one that was freed up by using up the Tote Bag.</w:t>
-      </w:r>
-    </w:p>
-    <w:p>
-      <w:pPr>
-        <w:jc w:val="center"/>
-        <w:rPr>
-          <w:b/>
-        </w:rPr>
-      </w:pPr>
-      <w:r>
-        <w:rPr>
-          <w:b/>
-        </w:rPr>
-        <w:t>GAME END</w:t>
-      </w:r>
-    </w:p>
-    <w:p>
-      <w:r>
-        <w:t>If you run out of HP, you lose.</w:t>
-      </w:r>
-    </w:p>
-    <w:p>
-      <w:r>
-        <w:t>If you go to deal your 5 cards at the beginning of a Round have fewer than 5, you lose.</w:t>
-      </w:r>
-    </w:p>
-    <w:p>
-      <w:r>
-        <w:t xml:space="preserve">You may build the Zeppelin immediately once you have gained </w:t>
-      </w:r>
-      <w:r>
-        <w:t>the requisite</w:t>
-      </w:r>
-      <w:r>
-        <w:t xml:space="preserve"> resources. At that </w:t>
-      </w:r>
-      <w:r>
-        <w:t>time</w:t>
-      </w:r>
-      <w:r>
-        <w:t>, flip the Tool card over and fight The Crane. If you defeat</w:t>
-      </w:r>
-      <w:r>
-        <w:t xml:space="preserve"> it</w:t>
-      </w:r>
-      <w:r>
-        <w:t>, you win!</w:t>
-      </w:r>
-    </w:p>
-    <w:p>
-      <w:pPr>
-        <w:jc w:val="center"/>
-      </w:pPr>
-      <w:r>
-        <w:rPr>
-          <w:b/>
-        </w:rPr>
-        <w:t>CHALLENGES</w:t>
-      </w:r>
-    </w:p>
-    <w:p>
-      <w:r>
-        <w:t>Win the standard game and looking for some extra challenges? Try these.</w:t>
-      </w:r>
-    </w:p>
-    <w:p>
-      <w:pPr>
-        <w:rPr>
-          <w:i/>
-        </w:rPr>
-      </w:pPr>
-      <w:r>
-        <w:rPr>
-          <w:b/>
-        </w:rPr>
-        <w:t xml:space="preserve">NO PETS. </w:t>
-      </w:r>
-      <w:r>
-        <w:t xml:space="preserve">Start with the Socket Wrench Puppy flipped over, but do not gain the resources. </w:t>
-      </w:r>
-      <w:r>
-        <w:rPr>
-          <w:i/>
-        </w:rPr>
-        <w:t>Hard.</w:t>
-      </w:r>
-    </w:p>
-    <w:p>
-      <w:r>
-        <w:rPr>
-          <w:b/>
-        </w:rPr>
-        <w:t>ANALYSIS PARALYSIS</w:t>
-      </w:r>
-      <w:r>
-        <w:t xml:space="preserve">. Deal a third row of cards as another option, but you must gain 10 Metal, 8 Fabric, 4 Oil, and 4 Duct Tape for the Zeppelin. </w:t>
-      </w:r>
-      <w:r>
-        <w:rPr>
-          <w:i/>
-        </w:rPr>
-        <w:t>Hard</w:t>
-      </w:r>
-      <w:r>
-        <w:rPr>
-          <w:i/>
-        </w:rPr>
-        <w:t>.</w:t>
-      </w:r>
-    </w:p>
-    <w:p>
-      <w:r>
-        <w:rPr>
-          <w:b/>
-        </w:rPr>
-        <w:t xml:space="preserve">LITTLE CARRY. </w:t>
-      </w:r>
-      <w:r>
-        <w:t xml:space="preserve">Start </w:t>
-      </w:r>
-      <w:r>
-        <w:t>with 7 Metal, n</w:t>
-      </w:r>
-      <w:r>
-        <w:t xml:space="preserve">o </w:t>
-      </w:r>
-      <w:r>
-        <w:t xml:space="preserve">Oil, </w:t>
-      </w:r>
-      <w:r>
-        <w:t xml:space="preserve">and 2 Carry. </w:t>
-      </w:r>
-      <w:r>
-        <w:rPr>
-          <w:i/>
-        </w:rPr>
-        <w:t>Harder</w:t>
-      </w:r>
-      <w:r>
-        <w:t>.</w:t>
-      </w:r>
-    </w:p>
-    <w:p>
-      <w:r>
-        <w:rPr>
-          <w:b/>
-        </w:rPr>
-        <w:t>BEAST MODE</w:t>
-      </w:r>
-      <w:r>
-        <w:t>. Start</w:t>
-      </w:r>
-      <w:r>
-        <w:t xml:space="preserve"> with 3 Metal, 2 Fabric, 1 Oil, and The Crusher. </w:t>
-      </w:r>
-      <w:r>
-        <w:t xml:space="preserve">The Crane has 10 extra HP. </w:t>
-      </w:r>
-      <w:r>
-        <w:rPr>
-          <w:i/>
-        </w:rPr>
-        <w:t>Hardest.</w:t>
+        <w:t xml:space="preserve"> of the Encounter, so you may gain more than what you can </w:t>
       </w:r>
       <w:bookmarkStart w:id="0" w:name="_GoBack"/>
       <w:bookmarkEnd w:id="0"/>
+      <w:r>
+        <w:t xml:space="preserve">carry and then </w:t>
+      </w:r>
+      <w:r>
+        <w:t xml:space="preserve">use, discard, or </w:t>
+      </w:r>
+      <w:r>
+        <w:t xml:space="preserve">reorganize </w:t>
+      </w:r>
+      <w:r>
+        <w:t xml:space="preserve">it </w:t>
+      </w:r>
+      <w:r>
+        <w:t>so that you can carry it.</w:t>
+      </w:r>
+    </w:p>
+    <w:p>
+      <w:pPr>
+        <w:rPr>
+          <w:i/>
+        </w:rPr>
+      </w:pPr>
+      <w:r>
+        <w:rPr>
+          <w:i/>
+        </w:rPr>
+        <w:t>For example, you are full on Carry with 8 Fabric. You Build a Tote Bag for 3 Fabric. You may instantly use that Tote Bag for</w:t>
+      </w:r>
+      <w:r>
+        <w:rPr>
+          <w:i/>
+        </w:rPr>
+        <w:t xml:space="preserve"> +1 Carry, leaving you an extra cube.</w:t>
+      </w:r>
+    </w:p>
+    <w:p>
+      <w:pPr>
+        <w:rPr>
+          <w:i/>
+        </w:rPr>
+      </w:pPr>
+      <w:r>
+        <w:rPr>
+          <w:i/>
+        </w:rPr>
+        <w:t xml:space="preserve">For </w:t>
+      </w:r>
+      <w:r>
+        <w:rPr>
+          <w:i/>
+        </w:rPr>
+        <w:t>example, you</w:t>
+      </w:r>
+      <w:r>
+        <w:rPr>
+          <w:i/>
+        </w:rPr>
+        <w:t>r</w:t>
+      </w:r>
+      <w:r>
+        <w:rPr>
+          <w:i/>
+        </w:rPr>
+        <w:t xml:space="preserve"> Fabric </w:t>
+      </w:r>
+      <w:r>
+        <w:rPr>
+          <w:i/>
+        </w:rPr>
+        <w:t xml:space="preserve">is at 3 </w:t>
+      </w:r>
+      <w:r>
+        <w:rPr>
+          <w:i/>
+        </w:rPr>
+        <w:t xml:space="preserve">and you </w:t>
+      </w:r>
+      <w:proofErr w:type="gramStart"/>
+      <w:r>
+        <w:rPr>
+          <w:i/>
+        </w:rPr>
+        <w:t>Build</w:t>
+      </w:r>
+      <w:proofErr w:type="gramEnd"/>
+      <w:r>
+        <w:rPr>
+          <w:i/>
+        </w:rPr>
+        <w:t xml:space="preserve"> a Tote Bag, freeing up </w:t>
+      </w:r>
+      <w:r>
+        <w:rPr>
+          <w:i/>
+        </w:rPr>
+        <w:t>the</w:t>
+      </w:r>
+      <w:r>
+        <w:rPr>
+          <w:i/>
+        </w:rPr>
+        <w:t xml:space="preserve"> </w:t>
+      </w:r>
+      <w:r>
+        <w:rPr>
+          <w:i/>
+        </w:rPr>
+        <w:t>y</w:t>
+      </w:r>
+      <w:r>
+        <w:rPr>
+          <w:i/>
+        </w:rPr>
+        <w:t xml:space="preserve">ellow </w:t>
+      </w:r>
+      <w:r>
+        <w:rPr>
+          <w:i/>
+        </w:rPr>
+        <w:t>c</w:t>
+      </w:r>
+      <w:r>
+        <w:rPr>
+          <w:i/>
+        </w:rPr>
+        <w:t>ube</w:t>
+      </w:r>
+      <w:r>
+        <w:rPr>
+          <w:i/>
+        </w:rPr>
+        <w:t xml:space="preserve"> on your Fabric column</w:t>
+      </w:r>
+      <w:r>
+        <w:rPr>
+          <w:i/>
+        </w:rPr>
+        <w:t>. You carry that Tote Bag (after all, you might Encounter some Bolt Rats)</w:t>
+      </w:r>
+      <w:r>
+        <w:rPr>
+          <w:i/>
+        </w:rPr>
+        <w:t>. In a later encounter, you need the Carry, so you use the Tote Bag… ending with two freed up yellow cubes one for the +1 Carry and one that was freed up by using up the Tote Bag.</w:t>
+      </w:r>
+    </w:p>
+    <w:p>
+      <w:r>
+        <w:t>At the end of each Round, decrease the Time Left tracker by 1.</w:t>
+      </w:r>
+    </w:p>
+    <w:p>
+      <w:pPr>
+        <w:jc w:val="center"/>
+        <w:rPr>
+          <w:b/>
+        </w:rPr>
+      </w:pPr>
+      <w:r>
+        <w:rPr>
+          <w:b/>
+        </w:rPr>
+        <w:t>GAME END</w:t>
+      </w:r>
+    </w:p>
+    <w:p>
+      <w:r>
+        <w:t>If you run out of HP, you lose.</w:t>
+      </w:r>
+    </w:p>
+    <w:p>
+      <w:r>
+        <w:t>If you go to deal your 5 cards at the beginning of a Round have fewer than 5, you lose.</w:t>
+      </w:r>
+    </w:p>
+    <w:p>
+      <w:r>
+        <w:t xml:space="preserve">If you are at 0 </w:t>
+      </w:r>
+      <w:r>
+        <w:t xml:space="preserve">RND </w:t>
+      </w:r>
+      <w:r>
+        <w:t>at</w:t>
+      </w:r>
+      <w:r>
+        <w:t xml:space="preserve"> the end of your last encounter, you lose.</w:t>
+      </w:r>
+    </w:p>
+    <w:p>
+      <w:r>
+        <w:t xml:space="preserve">You may build the Zeppelin immediately once you have gained </w:t>
+      </w:r>
+      <w:r>
+        <w:t>the requisite</w:t>
+      </w:r>
+      <w:r>
+        <w:t xml:space="preserve"> resources</w:t>
+      </w:r>
+      <w:r>
+        <w:t xml:space="preserve"> noted on the bottom of the Tools card</w:t>
+      </w:r>
+      <w:r>
+        <w:t xml:space="preserve">. At that </w:t>
+      </w:r>
+      <w:r>
+        <w:t>time</w:t>
+      </w:r>
+      <w:r>
+        <w:t xml:space="preserve">, flip the Tool card over and </w:t>
+      </w:r>
+      <w:r>
+        <w:t xml:space="preserve">battle </w:t>
+      </w:r>
+      <w:r>
+        <w:t>The Crane.</w:t>
+      </w:r>
+      <w:r>
+        <w:t xml:space="preserve"> Carry capacity still counts</w:t>
+      </w:r>
+      <w:r>
+        <w:t xml:space="preserve"> </w:t>
+      </w:r>
+      <w:r>
+        <w:t xml:space="preserve">to approach The Crane. </w:t>
+      </w:r>
+    </w:p>
+    <w:p>
+      <w:r>
+        <w:t>If you defeat</w:t>
+      </w:r>
+      <w:r>
+        <w:t xml:space="preserve"> </w:t>
+      </w:r>
+      <w:r>
+        <w:t>The Crane</w:t>
+      </w:r>
+      <w:r>
+        <w:t>, you win!</w:t>
+      </w:r>
+    </w:p>
+    <w:p>
+      <w:pPr>
+        <w:jc w:val="center"/>
+      </w:pPr>
+      <w:r>
+        <w:rPr>
+          <w:b/>
+        </w:rPr>
+        <w:t>CHALLENGES</w:t>
+      </w:r>
+    </w:p>
+    <w:p>
+      <w:r>
+        <w:t>L</w:t>
+      </w:r>
+      <w:r>
+        <w:t>ooking for some extra challenges? Try these.</w:t>
+      </w:r>
+    </w:p>
+    <w:p>
+      <w:r>
+        <w:rPr>
+          <w:b/>
+        </w:rPr>
+        <w:t>CAMPAIGN</w:t>
+      </w:r>
+      <w:r>
+        <w:t xml:space="preserve">. Win 3 consecutive games. Carry, HP, and ATK roll over, and any </w:t>
+      </w:r>
+      <w:r>
+        <w:t>R</w:t>
+      </w:r>
+      <w:r>
+        <w:t xml:space="preserve">esources </w:t>
+      </w:r>
+      <w:r>
+        <w:t xml:space="preserve">or Tools </w:t>
+      </w:r>
+      <w:r>
+        <w:t xml:space="preserve">you can </w:t>
+      </w:r>
+      <w:proofErr w:type="gramStart"/>
+      <w:r>
+        <w:t>Carry</w:t>
+      </w:r>
+      <w:proofErr w:type="gramEnd"/>
+      <w:r>
+        <w:t>. Time Left starts at 7</w:t>
+      </w:r>
+      <w:r>
+        <w:t xml:space="preserve"> for the first game</w:t>
+      </w:r>
+      <w:r>
+        <w:t>, then 5</w:t>
+      </w:r>
+      <w:r>
+        <w:t xml:space="preserve"> for the second</w:t>
+      </w:r>
+      <w:r>
+        <w:t>, then 4</w:t>
+      </w:r>
+      <w:r>
+        <w:t xml:space="preserve"> for the third</w:t>
+      </w:r>
+      <w:r>
+        <w:t xml:space="preserve">. Creatures reset to Small each time. </w:t>
+      </w:r>
+      <w:r>
+        <w:rPr>
+          <w:i/>
+        </w:rPr>
+        <w:t>Somewhat H</w:t>
+      </w:r>
+      <w:r>
+        <w:rPr>
+          <w:i/>
+        </w:rPr>
+        <w:t>ard.</w:t>
+      </w:r>
+    </w:p>
+    <w:p>
+      <w:pPr>
+        <w:rPr>
+          <w:i/>
+        </w:rPr>
+      </w:pPr>
+      <w:r>
+        <w:rPr>
+          <w:b/>
+        </w:rPr>
+        <w:t xml:space="preserve">NO PETS. </w:t>
+      </w:r>
+      <w:r>
+        <w:t xml:space="preserve">Start with the Socket Wrench Puppy flipped over, but do not gain the resources. </w:t>
+      </w:r>
+      <w:r>
+        <w:rPr>
+          <w:i/>
+        </w:rPr>
+        <w:t>Hard.</w:t>
+      </w:r>
+    </w:p>
+    <w:p>
+      <w:r>
+        <w:rPr>
+          <w:b/>
+        </w:rPr>
+        <w:t>ANALYSIS PARALYSIS</w:t>
+      </w:r>
+      <w:r>
+        <w:t xml:space="preserve">. Deal a third row of cards as another option, but you must gain 10 Metal, 8 Fabric, 4 Oil, and 4 Duct Tape for the Zeppelin. </w:t>
+      </w:r>
+      <w:r>
+        <w:rPr>
+          <w:i/>
+        </w:rPr>
+        <w:t>Hard</w:t>
+      </w:r>
+      <w:r>
+        <w:rPr>
+          <w:i/>
+        </w:rPr>
+        <w:t>.</w:t>
+      </w:r>
+    </w:p>
+    <w:p>
+      <w:r>
+        <w:rPr>
+          <w:b/>
+        </w:rPr>
+        <w:t>PACKED LIGHT</w:t>
+      </w:r>
+      <w:r>
+        <w:rPr>
+          <w:b/>
+        </w:rPr>
+        <w:t xml:space="preserve">. </w:t>
+      </w:r>
+      <w:r>
+        <w:t xml:space="preserve">Start </w:t>
+      </w:r>
+      <w:r>
+        <w:t>with 7 Metal,</w:t>
+      </w:r>
+      <w:r>
+        <w:t xml:space="preserve"> 6 Fabric,</w:t>
+      </w:r>
+      <w:r>
+        <w:t xml:space="preserve"> n</w:t>
+      </w:r>
+      <w:r>
+        <w:t xml:space="preserve">o </w:t>
+      </w:r>
+      <w:r>
+        <w:t xml:space="preserve">Oil, </w:t>
+      </w:r>
+      <w:r>
+        <w:t xml:space="preserve">and 2 Carry. </w:t>
+      </w:r>
+      <w:r>
+        <w:rPr>
+          <w:i/>
+        </w:rPr>
+        <w:t>Harder</w:t>
+      </w:r>
+      <w:r>
+        <w:t>.</w:t>
+      </w:r>
+    </w:p>
+    <w:p>
+      <w:pPr>
+        <w:rPr>
+          <w:i/>
+        </w:rPr>
+      </w:pPr>
+      <w:r>
+        <w:rPr>
+          <w:b/>
+        </w:rPr>
+        <w:t>BEAST MODE</w:t>
+      </w:r>
+      <w:r>
+        <w:t>. Start</w:t>
+      </w:r>
+      <w:r>
+        <w:t xml:space="preserve"> with 3 Metal, 2 Fabric, 1 Oil, and The Crusher. </w:t>
+      </w:r>
+      <w:r>
+        <w:t xml:space="preserve">The Crane has 10 extra HP. </w:t>
+      </w:r>
+      <w:r>
+        <w:rPr>
+          <w:i/>
+        </w:rPr>
+        <w:t>Hardest.</w:t>
+      </w:r>
+    </w:p>
+    <w:p>
+      <w:pPr>
+        <w:rPr>
+          <w:i/>
+        </w:rPr>
+      </w:pPr>
+    </w:p>
+    <w:p>
+      <w:pPr>
+        <w:jc w:val="center"/>
+      </w:pPr>
+      <w:r>
+        <w:t>Version 6.0</w:t>
+      </w:r>
     </w:p>
     <w:sectPr>
       <w:pgSz w:w="12240" w:h="15840"/>
       <w:pgMar w:top="720" w:right="720" w:bottom="720" w:left="720" w:header="720" w:footer="720" w:gutter="0"/>
-      <w:cols w:num="2" w:space="720"/>
+      <w:cols w:num="2" w:space="360"/>
       <w:docGrid w:linePitch="360"/>
     </w:sectPr>
   </w:body>
@@ -1566,7 +1858,7 @@
       <w:lvlText w:val=""/>
       <w:lvlJc w:val="left"/>
       <w:pPr>
-        <w:ind w:left="720" w:hanging="360"/>
+        <w:ind w:left="360" w:hanging="360"/>
       </w:pPr>
       <w:rPr>
         <w:rFonts w:ascii="Symbol" w:hAnsi="Symbol" w:hint="default"/>
@@ -1578,7 +1870,7 @@
       <w:lvlText w:val="o"/>
       <w:lvlJc w:val="left"/>
       <w:pPr>
-        <w:ind w:left="1440" w:hanging="360"/>
+        <w:ind w:left="1080" w:hanging="360"/>
       </w:pPr>
       <w:rPr>
         <w:rFonts w:ascii="Courier New" w:hAnsi="Courier New" w:cs="Courier New" w:hint="default"/>
@@ -1590,7 +1882,7 @@
       <w:lvlText w:val=""/>
       <w:lvlJc w:val="left"/>
       <w:pPr>
-        <w:ind w:left="2160" w:hanging="360"/>
+        <w:ind w:left="1800" w:hanging="360"/>
       </w:pPr>
       <w:rPr>
         <w:rFonts w:ascii="Wingdings" w:hAnsi="Wingdings" w:hint="default"/>
@@ -1602,7 +1894,7 @@
       <w:lvlText w:val=""/>
       <w:lvlJc w:val="left"/>
       <w:pPr>
-        <w:ind w:left="2880" w:hanging="360"/>
+        <w:ind w:left="2520" w:hanging="360"/>
       </w:pPr>
       <w:rPr>
         <w:rFonts w:ascii="Symbol" w:hAnsi="Symbol" w:hint="default"/>
@@ -1614,7 +1906,7 @@
       <w:lvlText w:val="o"/>
       <w:lvlJc w:val="left"/>
       <w:pPr>
-        <w:ind w:left="3600" w:hanging="360"/>
+        <w:ind w:left="3240" w:hanging="360"/>
       </w:pPr>
       <w:rPr>
         <w:rFonts w:ascii="Courier New" w:hAnsi="Courier New" w:cs="Courier New" w:hint="default"/>
@@ -1626,7 +1918,7 @@
       <w:lvlText w:val=""/>
       <w:lvlJc w:val="left"/>
       <w:pPr>
-        <w:ind w:left="4320" w:hanging="360"/>
+        <w:ind w:left="3960" w:hanging="360"/>
       </w:pPr>
       <w:rPr>
         <w:rFonts w:ascii="Wingdings" w:hAnsi="Wingdings" w:hint="default"/>
@@ -1638,7 +1930,7 @@
       <w:lvlText w:val=""/>
       <w:lvlJc w:val="left"/>
       <w:pPr>
-        <w:ind w:left="5040" w:hanging="360"/>
+        <w:ind w:left="4680" w:hanging="360"/>
       </w:pPr>
       <w:rPr>
         <w:rFonts w:ascii="Symbol" w:hAnsi="Symbol" w:hint="default"/>
@@ -1650,7 +1942,7 @@
       <w:lvlText w:val="o"/>
       <w:lvlJc w:val="left"/>
       <w:pPr>
-        <w:ind w:left="5760" w:hanging="360"/>
+        <w:ind w:left="5400" w:hanging="360"/>
       </w:pPr>
       <w:rPr>
         <w:rFonts w:ascii="Courier New" w:hAnsi="Courier New" w:cs="Courier New" w:hint="default"/>
@@ -1662,7 +1954,7 @@
       <w:lvlText w:val=""/>
       <w:lvlJc w:val="left"/>
       <w:pPr>
-        <w:ind w:left="6480" w:hanging="360"/>
+        <w:ind w:left="6120" w:hanging="360"/>
       </w:pPr>
       <w:rPr>
         <w:rFonts w:ascii="Wingdings" w:hAnsi="Wingdings" w:hint="default"/>
@@ -2350,7 +2642,7 @@
   <w:abstractNum w:abstractNumId="7" w15:restartNumberingAfterBreak="0">
     <w:nsid w:val="62E23DB0"/>
     <w:multiLevelType w:val="hybridMultilevel"/>
-    <w:tmpl w:val="A58ED9AE"/>
+    <w:tmpl w:val="CA88508A"/>
     <w:lvl w:ilvl="0" w:tplc="04090001">
       <w:start w:val="1"/>
       <w:numFmt w:val="bullet"/>
@@ -2880,10 +3172,12 @@
   <w:style w:type="paragraph" w:default="1" w:styleId="Normal">
     <w:name w:val="Normal"/>
     <w:qFormat/>
-    <w:rsid w:val="00FA75A7"/>
+    <w:rsid w:val="00225079"/>
+    <w:pPr>
+      <w:spacing w:after="120" w:line="240" w:lineRule="auto"/>
+    </w:pPr>
     <w:rPr>
-      <w:rFonts w:ascii="Verdana" w:hAnsi="Verdana"/>
-      <w:sz w:val="20"/>
+      <w:rFonts w:ascii="Georgia" w:hAnsi="Georgia"/>
     </w:rPr>
   </w:style>
   <w:style w:type="paragraph" w:styleId="Heading1">
@@ -2954,7 +3248,7 @@
     <w:qFormat/>
     <w:rsid w:val="00FA75A7"/>
     <w:pPr>
-      <w:spacing w:after="0" w:line="240" w:lineRule="auto"/>
+      <w:spacing w:after="0"/>
       <w:contextualSpacing/>
     </w:pPr>
     <w:rPr>

</xml_diff>